<commit_message>
updated divide-aplica-combina para uni7
</commit_message>
<xml_diff>
--- a/Unidad7/Prac_Uni7/1-example.docx
+++ b/Unidad7/Prac_Uni7/1-example.docx
@@ -14,6 +14,48 @@
       </w:r>
       <w:r>
         <w:t xml:space="preserve">Notebook</w:t>
+      </w:r>
+    </w:p>
+    <w:p>
+      <w:pPr>
+        <w:pStyle w:val="FirstParagraph"/>
+      </w:pPr>
+      <w:r>
+        <w:t xml:space="preserve">Ejemplo de chunck de texto</w:t>
+      </w:r>
+    </w:p>
+    <w:p>
+      <w:pPr>
+        <w:pStyle w:val="SourceCode"/>
+      </w:pPr>
+      <w:r>
+        <w:rPr>
+          <w:rStyle w:val="DecValTok"/>
+        </w:rPr>
+        <w:t xml:space="preserve">1</w:t>
+      </w:r>
+      <w:r>
+        <w:rPr>
+          <w:rStyle w:val="OperatorTok"/>
+        </w:rPr>
+        <w:t xml:space="preserve">+</w:t>
+      </w:r>
+      <w:r>
+        <w:rPr>
+          <w:rStyle w:val="DecValTok"/>
+        </w:rPr>
+        <w:t xml:space="preserve">1</w:t>
+      </w:r>
+    </w:p>
+    <w:p>
+      <w:pPr>
+        <w:pStyle w:val="SourceCode"/>
+      </w:pPr>
+      <w:r>
+        <w:rPr>
+          <w:rStyle w:val="VerbatimChar"/>
+        </w:rPr>
+        <w:t xml:space="preserve">## [1] 2</w:t>
       </w:r>
     </w:p>
     <w:p>
@@ -95,7 +137,7 @@
               <a:graphicData uri="http://schemas.openxmlformats.org/drawingml/2006/picture">
                 <pic:pic>
                   <pic:nvPicPr>
-                    <pic:cNvPr descr="1-example_files/figure-docx/unnamed-chunk-2-1.png" id="0" name="Picture"/>
+                    <pic:cNvPr descr="1-example_files/figure-docx/unnamed-chunk-3-1.png" id="0" name="Picture"/>
                     <pic:cNvPicPr>
                       <a:picLocks noChangeArrowheads="1" noChangeAspect="1"/>
                     </pic:cNvPicPr>
@@ -236,7 +278,7 @@
     </w:lvl>
   </w:abstractNum>
   <w:abstractNum w:abstractNumId="990">
-    <w:nsid w:val="27312bee"/>
+    <w:nsid w:val="7e4ccb00"/>
     <w:multiLevelType w:val="multilevel"/>
     <w:lvl w:ilvl="0">
       <w:numFmt w:val="bullet"/>

</xml_diff>